<commit_message>
Entregable 1 Trimestre 1 – Versión 2
</commit_message>
<xml_diff>
--- a/Trimestre 1/Especificacion de Requisitos de software.docx
+++ b/Trimestre 1/Especificacion de Requisitos de software.docx
@@ -1,6 +1,6 @@
 
 <file path=word/document.xml><?xml version="1.0" encoding="utf-8"?>
-<w:document xmlns:wpc="http://schemas.microsoft.com/office/word/2010/wordprocessingCanvas" xmlns:cx="http://schemas.microsoft.com/office/drawing/2014/chartex" xmlns:cx1="http://schemas.microsoft.com/office/drawing/2015/9/8/chartex" xmlns:cx2="http://schemas.microsoft.com/office/drawing/2015/10/21/chartex" xmlns:cx3="http://schemas.microsoft.com/office/drawing/2016/5/9/chartex" xmlns:cx4="http://schemas.microsoft.com/office/drawing/2016/5/10/chartex" xmlns:cx5="http://schemas.microsoft.com/office/drawing/2016/5/11/chartex" xmlns:cx6="http://schemas.microsoft.com/office/drawing/2016/5/12/chartex" xmlns:cx7="http://schemas.microsoft.com/office/drawing/2016/5/13/chartex" xmlns:cx8="http://schemas.microsoft.com/office/drawing/2016/5/14/chartex" xmlns:mc="http://schemas.openxmlformats.org/markup-compatibility/2006" xmlns:aink="http://schemas.microsoft.com/office/drawing/2016/ink" xmlns:am3d="http://schemas.microsoft.com/office/drawing/2017/model3d" xmlns:o="urn:schemas-microsoft-com:office:office" xmlns:oel="http://schemas.microsoft.com/office/2019/extlst" xmlns:r="http://schemas.openxmlformats.org/officeDocument/2006/relationships" xmlns:m="http://schemas.openxmlformats.org/officeDocument/2006/math" xmlns:v="urn:schemas-microsoft-com:vml" xmlns:wp14="http://schemas.microsoft.com/office/word/2010/wordprocessingDrawing" xmlns:wp="http://schemas.openxmlformats.org/drawingml/2006/wordprocessingDrawing" xmlns:w10="urn:schemas-microsoft-com:office:word" xmlns:w="http://schemas.openxmlformats.org/wordprocessingml/2006/main" xmlns:w14="http://schemas.microsoft.com/office/word/2010/wordml" xmlns:w15="http://schemas.microsoft.com/office/word/2012/wordml" xmlns:w16cex="http://schemas.microsoft.com/office/word/2018/wordml/cex" xmlns:w16cid="http://schemas.microsoft.com/office/word/2016/wordml/cid" xmlns:w16="http://schemas.microsoft.com/office/word/2018/wordml" xmlns:w16sdtdh="http://schemas.microsoft.com/office/word/2020/wordml/sdtdatahash" xmlns:w16se="http://schemas.microsoft.com/office/word/2015/wordml/symex" xmlns:wpg="http://schemas.microsoft.com/office/word/2010/wordprocessingGroup" xmlns:wpi="http://schemas.microsoft.com/office/word/2010/wordprocessingInk" xmlns:wne="http://schemas.microsoft.com/office/word/2006/wordml" xmlns:wps="http://schemas.microsoft.com/office/word/2010/wordprocessingShape" mc:Ignorable="w14 w15 w16se w16cid w16 w16cex w16sdtdh wp14">
+<w:document xmlns:wpc="http://schemas.microsoft.com/office/word/2010/wordprocessingCanvas" xmlns:cx="http://schemas.microsoft.com/office/drawing/2014/chartex" xmlns:cx1="http://schemas.microsoft.com/office/drawing/2015/9/8/chartex" xmlns:cx2="http://schemas.microsoft.com/office/drawing/2015/10/21/chartex" xmlns:cx3="http://schemas.microsoft.com/office/drawing/2016/5/9/chartex" xmlns:cx4="http://schemas.microsoft.com/office/drawing/2016/5/10/chartex" xmlns:cx5="http://schemas.microsoft.com/office/drawing/2016/5/11/chartex" xmlns:cx6="http://schemas.microsoft.com/office/drawing/2016/5/12/chartex" xmlns:cx7="http://schemas.microsoft.com/office/drawing/2016/5/13/chartex" xmlns:cx8="http://schemas.microsoft.com/office/drawing/2016/5/14/chartex" xmlns:mc="http://schemas.openxmlformats.org/markup-compatibility/2006" xmlns:aink="http://schemas.microsoft.com/office/drawing/2016/ink" xmlns:am3d="http://schemas.microsoft.com/office/drawing/2017/model3d" xmlns:o="urn:schemas-microsoft-com:office:office" xmlns:r="http://schemas.openxmlformats.org/officeDocument/2006/relationships" xmlns:m="http://schemas.openxmlformats.org/officeDocument/2006/math" xmlns:v="urn:schemas-microsoft-com:vml" xmlns:wp14="http://schemas.microsoft.com/office/word/2010/wordprocessingDrawing" xmlns:wp="http://schemas.openxmlformats.org/drawingml/2006/wordprocessingDrawing" xmlns:w10="urn:schemas-microsoft-com:office:word" xmlns:w="http://schemas.openxmlformats.org/wordprocessingml/2006/main" xmlns:w14="http://schemas.microsoft.com/office/word/2010/wordml" xmlns:w15="http://schemas.microsoft.com/office/word/2012/wordml" xmlns:w16cex="http://schemas.microsoft.com/office/word/2018/wordml/cex" xmlns:w16cid="http://schemas.microsoft.com/office/word/2016/wordml/cid" xmlns:w16="http://schemas.microsoft.com/office/word/2018/wordml" xmlns:w16sdtdh="http://schemas.microsoft.com/office/word/2020/wordml/sdtdatahash" xmlns:w16se="http://schemas.microsoft.com/office/word/2015/wordml/symex" xmlns:wpg="http://schemas.microsoft.com/office/word/2010/wordprocessingGroup" xmlns:wpi="http://schemas.microsoft.com/office/word/2010/wordprocessingInk" xmlns:wne="http://schemas.microsoft.com/office/word/2006/wordml" xmlns:wps="http://schemas.microsoft.com/office/word/2010/wordprocessingShape" mc:Ignorable="w14 w15 w16se w16cid w16 w16cex w16sdtdh wp14">
   <w:body>
     <w:p>
       <w:pPr>
@@ -14,6 +14,7 @@
           <w:lang w:val="es-ES"/>
         </w:rPr>
       </w:pPr>
+      <w:proofErr w:type="spellStart"/>
       <w:r>
         <w:rPr>
           <w:rFonts w:ascii="Times New Roman" w:hAnsi="Times New Roman" w:cs="Times New Roman"/>
@@ -23,12 +24,10 @@
           <w:szCs w:val="24"/>
           <w:lang w:val="es-ES"/>
         </w:rPr>
-        <w:t>Especificacion de Requisitos de software</w:t>
-      </w:r>
-    </w:p>
-    <w:p>
-      <w:pPr>
-        <w:jc w:val="center"/>
+        <w:t>Especificacion</w:t>
+      </w:r>
+      <w:proofErr w:type="spellEnd"/>
+      <w:r>
         <w:rPr>
           <w:rFonts w:ascii="Times New Roman" w:hAnsi="Times New Roman" w:cs="Times New Roman"/>
           <w:b/>
@@ -37,8 +36,12 @@
           <w:szCs w:val="24"/>
           <w:lang w:val="es-ES"/>
         </w:rPr>
-      </w:pPr>
-      <w:r>
+        <w:t xml:space="preserve"> de Requisitos de software</w:t>
+      </w:r>
+    </w:p>
+    <w:p>
+      <w:pPr>
+        <w:jc w:val="center"/>
         <w:rPr>
           <w:rFonts w:ascii="Times New Roman" w:hAnsi="Times New Roman" w:cs="Times New Roman"/>
           <w:b/>
@@ -47,12 +50,8 @@
           <w:szCs w:val="24"/>
           <w:lang w:val="es-ES"/>
         </w:rPr>
-        <w:t>Sistema de gestión de inventario.</w:t>
-      </w:r>
-    </w:p>
-    <w:p>
-      <w:pPr>
-        <w:jc w:val="center"/>
+      </w:pPr>
+      <w:r>
         <w:rPr>
           <w:rFonts w:ascii="Times New Roman" w:hAnsi="Times New Roman" w:cs="Times New Roman"/>
           <w:b/>
@@ -61,8 +60,12 @@
           <w:szCs w:val="24"/>
           <w:lang w:val="es-ES"/>
         </w:rPr>
-      </w:pPr>
-      <w:r>
+        <w:t>Sistema de gestión de inventario.</w:t>
+      </w:r>
+    </w:p>
+    <w:p>
+      <w:pPr>
+        <w:jc w:val="center"/>
         <w:rPr>
           <w:rFonts w:ascii="Times New Roman" w:hAnsi="Times New Roman" w:cs="Times New Roman"/>
           <w:b/>
@@ -71,8 +74,7 @@
           <w:szCs w:val="24"/>
           <w:lang w:val="es-ES"/>
         </w:rPr>
-        <w:t>Versión</w:t>
-      </w:r>
+      </w:pPr>
       <w:r>
         <w:rPr>
           <w:rFonts w:ascii="Times New Roman" w:hAnsi="Times New Roman" w:cs="Times New Roman"/>
@@ -82,12 +84,9 @@
           <w:szCs w:val="24"/>
           <w:lang w:val="es-ES"/>
         </w:rPr>
-        <w:t xml:space="preserve"> 1.0</w:t>
-      </w:r>
-    </w:p>
-    <w:p>
-      <w:pPr>
-        <w:jc w:val="center"/>
+        <w:t>Versión</w:t>
+      </w:r>
+      <w:r>
         <w:rPr>
           <w:rFonts w:ascii="Times New Roman" w:hAnsi="Times New Roman" w:cs="Times New Roman"/>
           <w:b/>
@@ -96,8 +95,12 @@
           <w:szCs w:val="24"/>
           <w:lang w:val="es-ES"/>
         </w:rPr>
-      </w:pPr>
-      <w:r>
+        <w:t xml:space="preserve"> 1.0</w:t>
+      </w:r>
+    </w:p>
+    <w:p>
+      <w:pPr>
+        <w:jc w:val="center"/>
         <w:rPr>
           <w:rFonts w:ascii="Times New Roman" w:hAnsi="Times New Roman" w:cs="Times New Roman"/>
           <w:b/>
@@ -106,6 +109,16 @@
           <w:szCs w:val="24"/>
           <w:lang w:val="es-ES"/>
         </w:rPr>
+      </w:pPr>
+      <w:r>
+        <w:rPr>
+          <w:rFonts w:ascii="Times New Roman" w:hAnsi="Times New Roman" w:cs="Times New Roman"/>
+          <w:b/>
+          <w:bCs/>
+          <w:sz w:val="24"/>
+          <w:szCs w:val="24"/>
+          <w:lang w:val="es-ES"/>
+        </w:rPr>
         <w:t>19/11/2024</w:t>
       </w:r>
     </w:p>
@@ -208,7 +221,23 @@
           <w:sz w:val="24"/>
           <w:szCs w:val="24"/>
         </w:rPr>
-        <w:t>Laura Yineth Ochoa</w:t>
+        <w:t xml:space="preserve">Laura </w:t>
+      </w:r>
+      <w:r>
+        <w:rPr>
+          <w:rFonts w:ascii="Times New Roman" w:hAnsi="Times New Roman" w:cs="Times New Roman"/>
+          <w:sz w:val="24"/>
+          <w:szCs w:val="24"/>
+        </w:rPr>
+        <w:t>G</w:t>
+      </w:r>
+      <w:r>
+        <w:rPr>
+          <w:rFonts w:ascii="Times New Roman" w:hAnsi="Times New Roman" w:cs="Times New Roman"/>
+          <w:sz w:val="24"/>
+          <w:szCs w:val="24"/>
+        </w:rPr>
+        <w:t>ineth Ochoa</w:t>
       </w:r>
     </w:p>
     <w:p>
@@ -298,7 +327,25 @@
           <w:sz w:val="24"/>
           <w:szCs w:val="24"/>
         </w:rPr>
-        <w:t>El propósito de este documento es definir los requisitos funcionales y no funcionales del Sistema de Gestión de Inventario para DistriOchoa. Este sistema permitirá a la empresa optimizar sus procesos de gestión de inventarios, mejorando la precisión en el control de productos, reduciendo errores y facilitando la toma de decisiones basadas en datos.</w:t>
+        <w:t xml:space="preserve">El propósito de este documento es definir los requisitos funcionales y no funcionales del Sistema de Gestión de Inventario para </w:t>
+      </w:r>
+      <w:proofErr w:type="spellStart"/>
+      <w:r>
+        <w:rPr>
+          <w:rFonts w:ascii="Times New Roman" w:hAnsi="Times New Roman" w:cs="Times New Roman"/>
+          <w:sz w:val="24"/>
+          <w:szCs w:val="24"/>
+        </w:rPr>
+        <w:t>DistriOchoa</w:t>
+      </w:r>
+      <w:proofErr w:type="spellEnd"/>
+      <w:r>
+        <w:rPr>
+          <w:rFonts w:ascii="Times New Roman" w:hAnsi="Times New Roman" w:cs="Times New Roman"/>
+          <w:sz w:val="24"/>
+          <w:szCs w:val="24"/>
+        </w:rPr>
+        <w:t>. Este sistema permitirá a la empresa optimizar sus procesos de gestión de inventarios, mejorando la precisión en el control de productos, reduciendo errores y facilitando la toma de decisiones basadas en datos.</w:t>
       </w:r>
     </w:p>
     <w:p>
@@ -352,7 +399,25 @@
           <w:sz w:val="24"/>
           <w:szCs w:val="24"/>
         </w:rPr>
-        <w:t>El sistema propuesto estará diseñado para gestionar de manera automatizada el inventario de productos de DistriOchoa, incluyendo:</w:t>
+        <w:t xml:space="preserve">El sistema propuesto estará diseñado para gestionar de manera automatizada el inventario de productos de </w:t>
+      </w:r>
+      <w:proofErr w:type="spellStart"/>
+      <w:r>
+        <w:rPr>
+          <w:rFonts w:ascii="Times New Roman" w:hAnsi="Times New Roman" w:cs="Times New Roman"/>
+          <w:sz w:val="24"/>
+          <w:szCs w:val="24"/>
+        </w:rPr>
+        <w:t>DistriOchoa</w:t>
+      </w:r>
+      <w:proofErr w:type="spellEnd"/>
+      <w:r>
+        <w:rPr>
+          <w:rFonts w:ascii="Times New Roman" w:hAnsi="Times New Roman" w:cs="Times New Roman"/>
+          <w:sz w:val="24"/>
+          <w:szCs w:val="24"/>
+        </w:rPr>
+        <w:t>, incluyendo:</w:t>
       </w:r>
     </w:p>
     <w:p>
@@ -495,7 +560,43 @@
           <w:sz w:val="24"/>
           <w:szCs w:val="24"/>
         </w:rPr>
-        <w:t>SRS: Software Requirements Specification (Especificación de Requisitos de Software).</w:t>
+        <w:t xml:space="preserve">SRS: Software </w:t>
+      </w:r>
+      <w:proofErr w:type="spellStart"/>
+      <w:r>
+        <w:rPr>
+          <w:rFonts w:ascii="Times New Roman" w:hAnsi="Times New Roman" w:cs="Times New Roman"/>
+          <w:sz w:val="24"/>
+          <w:szCs w:val="24"/>
+        </w:rPr>
+        <w:t>Requirements</w:t>
+      </w:r>
+      <w:proofErr w:type="spellEnd"/>
+      <w:r>
+        <w:rPr>
+          <w:rFonts w:ascii="Times New Roman" w:hAnsi="Times New Roman" w:cs="Times New Roman"/>
+          <w:sz w:val="24"/>
+          <w:szCs w:val="24"/>
+        </w:rPr>
+        <w:t xml:space="preserve"> </w:t>
+      </w:r>
+      <w:proofErr w:type="spellStart"/>
+      <w:r>
+        <w:rPr>
+          <w:rFonts w:ascii="Times New Roman" w:hAnsi="Times New Roman" w:cs="Times New Roman"/>
+          <w:sz w:val="24"/>
+          <w:szCs w:val="24"/>
+        </w:rPr>
+        <w:t>Specification</w:t>
+      </w:r>
+      <w:proofErr w:type="spellEnd"/>
+      <w:r>
+        <w:rPr>
+          <w:rFonts w:ascii="Times New Roman" w:hAnsi="Times New Roman" w:cs="Times New Roman"/>
+          <w:sz w:val="24"/>
+          <w:szCs w:val="24"/>
+        </w:rPr>
+        <w:t xml:space="preserve"> (Especificación de Requisitos de Software).</w:t>
       </w:r>
     </w:p>
     <w:p>
@@ -513,7 +614,25 @@
           <w:sz w:val="24"/>
           <w:szCs w:val="24"/>
         </w:rPr>
-        <w:t>Inventario: Registro de los productos almacenados por DistriOchoa.</w:t>
+        <w:t xml:space="preserve">Inventario: Registro de los productos almacenados por </w:t>
+      </w:r>
+      <w:proofErr w:type="spellStart"/>
+      <w:r>
+        <w:rPr>
+          <w:rFonts w:ascii="Times New Roman" w:hAnsi="Times New Roman" w:cs="Times New Roman"/>
+          <w:sz w:val="24"/>
+          <w:szCs w:val="24"/>
+        </w:rPr>
+        <w:t>DistriOchoa</w:t>
+      </w:r>
+      <w:proofErr w:type="spellEnd"/>
+      <w:r>
+        <w:rPr>
+          <w:rFonts w:ascii="Times New Roman" w:hAnsi="Times New Roman" w:cs="Times New Roman"/>
+          <w:sz w:val="24"/>
+          <w:szCs w:val="24"/>
+        </w:rPr>
+        <w:t>.</w:t>
       </w:r>
     </w:p>
     <w:p>
@@ -560,6 +679,7 @@
           <w:lang w:val="en-US"/>
         </w:rPr>
       </w:pPr>
+      <w:proofErr w:type="spellStart"/>
       <w:r>
         <w:rPr>
           <w:rFonts w:ascii="Times New Roman" w:hAnsi="Times New Roman" w:cs="Times New Roman"/>
@@ -571,6 +691,7 @@
         </w:rPr>
         <w:t>Referencias</w:t>
       </w:r>
+      <w:proofErr w:type="spellEnd"/>
     </w:p>
     <w:p>
       <w:pPr>
@@ -1602,7 +1723,6 @@
         <w:tc>
           <w:tcPr>
             <w:tcW w:w="0" w:type="auto"/>
-            <w:hideMark/>
           </w:tcPr>
           <w:p>
             <w:pPr>
@@ -1627,25 +1747,24 @@
         <w:tc>
           <w:tcPr>
             <w:tcW w:w="0" w:type="auto"/>
-            <w:hideMark/>
-          </w:tcPr>
-          <w:p>
-            <w:pPr>
-              <w:rPr>
-                <w:rFonts w:ascii="Times New Roman" w:eastAsia="Times New Roman" w:hAnsi="Times New Roman" w:cs="Times New Roman"/>
-                <w:sz w:val="24"/>
-                <w:szCs w:val="24"/>
-                <w:lang w:eastAsia="es-CO"/>
-              </w:rPr>
-            </w:pPr>
-            <w:r>
-              <w:rPr>
-                <w:rFonts w:ascii="Times New Roman" w:eastAsia="Times New Roman" w:hAnsi="Times New Roman" w:cs="Times New Roman"/>
-                <w:sz w:val="24"/>
-                <w:szCs w:val="24"/>
-                <w:lang w:eastAsia="es-CO"/>
-              </w:rPr>
-              <w:t>El sistema debe registrar usuarios con datos como nombre, correo y rol.</w:t>
+          </w:tcPr>
+          <w:p>
+            <w:pPr>
+              <w:rPr>
+                <w:rFonts w:ascii="Times New Roman" w:eastAsia="Times New Roman" w:hAnsi="Times New Roman" w:cs="Times New Roman"/>
+                <w:sz w:val="24"/>
+                <w:szCs w:val="24"/>
+                <w:lang w:eastAsia="es-CO"/>
+              </w:rPr>
+            </w:pPr>
+            <w:r>
+              <w:rPr>
+                <w:rFonts w:ascii="Times New Roman" w:eastAsia="Times New Roman" w:hAnsi="Times New Roman" w:cs="Times New Roman"/>
+                <w:sz w:val="24"/>
+                <w:szCs w:val="24"/>
+                <w:lang w:eastAsia="es-CO"/>
+              </w:rPr>
+              <w:t>El sistema debe permitir buscar productos utilizando filtros avanzados como nombre, categoría, rango de precios y estado de stock.</w:t>
             </w:r>
           </w:p>
         </w:tc>
@@ -1654,7 +1773,6 @@
         <w:tc>
           <w:tcPr>
             <w:tcW w:w="0" w:type="auto"/>
-            <w:hideMark/>
           </w:tcPr>
           <w:p>
             <w:pPr>
@@ -1679,25 +1797,24 @@
         <w:tc>
           <w:tcPr>
             <w:tcW w:w="0" w:type="auto"/>
-            <w:hideMark/>
-          </w:tcPr>
-          <w:p>
-            <w:pPr>
-              <w:rPr>
-                <w:rFonts w:ascii="Times New Roman" w:eastAsia="Times New Roman" w:hAnsi="Times New Roman" w:cs="Times New Roman"/>
-                <w:sz w:val="24"/>
-                <w:szCs w:val="24"/>
-                <w:lang w:eastAsia="es-CO"/>
-              </w:rPr>
-            </w:pPr>
-            <w:r>
-              <w:rPr>
-                <w:rFonts w:ascii="Times New Roman" w:eastAsia="Times New Roman" w:hAnsi="Times New Roman" w:cs="Times New Roman"/>
-                <w:sz w:val="24"/>
-                <w:szCs w:val="24"/>
-                <w:lang w:eastAsia="es-CO"/>
-              </w:rPr>
-              <w:t>El sistema debe actualizar la información de usuarios.</w:t>
+          </w:tcPr>
+          <w:p>
+            <w:pPr>
+              <w:rPr>
+                <w:rFonts w:ascii="Times New Roman" w:eastAsia="Times New Roman" w:hAnsi="Times New Roman" w:cs="Times New Roman"/>
+                <w:sz w:val="24"/>
+                <w:szCs w:val="24"/>
+                <w:lang w:eastAsia="es-CO"/>
+              </w:rPr>
+            </w:pPr>
+            <w:r>
+              <w:rPr>
+                <w:rFonts w:ascii="Times New Roman" w:eastAsia="Times New Roman" w:hAnsi="Times New Roman" w:cs="Times New Roman"/>
+                <w:sz w:val="24"/>
+                <w:szCs w:val="24"/>
+                <w:lang w:eastAsia="es-CO"/>
+              </w:rPr>
+              <w:t>El sistema debe permitir clasificar los productos en niveles de prioridad según la rotación de inventario.</w:t>
             </w:r>
           </w:p>
         </w:tc>
@@ -1706,7 +1823,6 @@
         <w:tc>
           <w:tcPr>
             <w:tcW w:w="0" w:type="auto"/>
-            <w:hideMark/>
           </w:tcPr>
           <w:p>
             <w:pPr>
@@ -1731,25 +1847,24 @@
         <w:tc>
           <w:tcPr>
             <w:tcW w:w="0" w:type="auto"/>
-            <w:hideMark/>
-          </w:tcPr>
-          <w:p>
-            <w:pPr>
-              <w:rPr>
-                <w:rFonts w:ascii="Times New Roman" w:eastAsia="Times New Roman" w:hAnsi="Times New Roman" w:cs="Times New Roman"/>
-                <w:sz w:val="24"/>
-                <w:szCs w:val="24"/>
-                <w:lang w:eastAsia="es-CO"/>
-              </w:rPr>
-            </w:pPr>
-            <w:r>
-              <w:rPr>
-                <w:rFonts w:ascii="Times New Roman" w:eastAsia="Times New Roman" w:hAnsi="Times New Roman" w:cs="Times New Roman"/>
-                <w:sz w:val="24"/>
-                <w:szCs w:val="24"/>
-                <w:lang w:eastAsia="es-CO"/>
-              </w:rPr>
-              <w:t>El sistema debe eliminar usuarios.</w:t>
+          </w:tcPr>
+          <w:p>
+            <w:pPr>
+              <w:rPr>
+                <w:rFonts w:ascii="Times New Roman" w:eastAsia="Times New Roman" w:hAnsi="Times New Roman" w:cs="Times New Roman"/>
+                <w:sz w:val="24"/>
+                <w:szCs w:val="24"/>
+                <w:lang w:eastAsia="es-CO"/>
+              </w:rPr>
+            </w:pPr>
+            <w:r>
+              <w:rPr>
+                <w:rFonts w:ascii="Times New Roman" w:eastAsia="Times New Roman" w:hAnsi="Times New Roman" w:cs="Times New Roman"/>
+                <w:sz w:val="24"/>
+                <w:szCs w:val="24"/>
+                <w:lang w:eastAsia="es-CO"/>
+              </w:rPr>
+              <w:t>El sistema debe permitir realizar auditorías del inventario para validar discrepancias entre los datos registrados y el inventario físico.</w:t>
             </w:r>
           </w:p>
         </w:tc>
@@ -1776,7 +1891,16 @@
                 <w:szCs w:val="24"/>
                 <w:lang w:eastAsia="es-CO"/>
               </w:rPr>
-              <w:t>RF009</w:t>
+              <w:t>RF00</w:t>
+            </w:r>
+            <w:r>
+              <w:rPr>
+                <w:rFonts w:ascii="Times New Roman" w:eastAsia="Times New Roman" w:hAnsi="Times New Roman" w:cs="Times New Roman"/>
+                <w:sz w:val="24"/>
+                <w:szCs w:val="24"/>
+                <w:lang w:eastAsia="es-CO"/>
+              </w:rPr>
+              <w:t>9</w:t>
             </w:r>
           </w:p>
         </w:tc>
@@ -1801,7 +1925,7 @@
                 <w:szCs w:val="24"/>
                 <w:lang w:eastAsia="es-CO"/>
               </w:rPr>
-              <w:t>El sistema debe consultar perfiles de usuarios.</w:t>
+              <w:t>El sistema debe registrar usuarios con datos como nombre, correo y rol.</w:t>
             </w:r>
           </w:p>
         </w:tc>
@@ -1828,7 +1952,16 @@
                 <w:szCs w:val="24"/>
                 <w:lang w:eastAsia="es-CO"/>
               </w:rPr>
-              <w:t>RF010</w:t>
+              <w:t>RF0</w:t>
+            </w:r>
+            <w:r>
+              <w:rPr>
+                <w:rFonts w:ascii="Times New Roman" w:eastAsia="Times New Roman" w:hAnsi="Times New Roman" w:cs="Times New Roman"/>
+                <w:sz w:val="24"/>
+                <w:szCs w:val="24"/>
+                <w:lang w:eastAsia="es-CO"/>
+              </w:rPr>
+              <w:t>10</w:t>
             </w:r>
           </w:p>
         </w:tc>
@@ -1853,7 +1986,7 @@
                 <w:szCs w:val="24"/>
                 <w:lang w:eastAsia="es-CO"/>
               </w:rPr>
-              <w:t>El sistema debe generar reportes de inventario, productos vendidos y próximos a agotarse.</w:t>
+              <w:t>El sistema debe actualizar la información de usuarios.</w:t>
             </w:r>
           </w:p>
         </w:tc>
@@ -1880,7 +2013,16 @@
                 <w:szCs w:val="24"/>
                 <w:lang w:eastAsia="es-CO"/>
               </w:rPr>
-              <w:t>RF011</w:t>
+              <w:t>RF0</w:t>
+            </w:r>
+            <w:r>
+              <w:rPr>
+                <w:rFonts w:ascii="Times New Roman" w:eastAsia="Times New Roman" w:hAnsi="Times New Roman" w:cs="Times New Roman"/>
+                <w:sz w:val="24"/>
+                <w:szCs w:val="24"/>
+                <w:lang w:eastAsia="es-CO"/>
+              </w:rPr>
+              <w:t>11</w:t>
             </w:r>
           </w:p>
         </w:tc>
@@ -1905,7 +2047,7 @@
                 <w:szCs w:val="24"/>
                 <w:lang w:eastAsia="es-CO"/>
               </w:rPr>
-              <w:t>El sistema debe generar reportes de ventas diarias, semanales o mensuales.</w:t>
+              <w:t>El sistema debe eliminar usuarios.</w:t>
             </w:r>
           </w:p>
         </w:tc>
@@ -1932,7 +2074,16 @@
                 <w:szCs w:val="24"/>
                 <w:lang w:eastAsia="es-CO"/>
               </w:rPr>
-              <w:t>RF012</w:t>
+              <w:t>RF0</w:t>
+            </w:r>
+            <w:r>
+              <w:rPr>
+                <w:rFonts w:ascii="Times New Roman" w:eastAsia="Times New Roman" w:hAnsi="Times New Roman" w:cs="Times New Roman"/>
+                <w:sz w:val="24"/>
+                <w:szCs w:val="24"/>
+                <w:lang w:eastAsia="es-CO"/>
+              </w:rPr>
+              <w:t>12</w:t>
             </w:r>
           </w:p>
         </w:tc>
@@ -1957,7 +2108,7 @@
                 <w:szCs w:val="24"/>
                 <w:lang w:eastAsia="es-CO"/>
               </w:rPr>
-              <w:t>El sistema debe visualizar informes de entradas de mercancías.</w:t>
+              <w:t>El sistema debe consultar perfiles de usuarios.</w:t>
             </w:r>
           </w:p>
         </w:tc>
@@ -1966,7 +2117,6 @@
         <w:tc>
           <w:tcPr>
             <w:tcW w:w="0" w:type="auto"/>
-            <w:hideMark/>
           </w:tcPr>
           <w:p>
             <w:pPr>
@@ -1991,25 +2141,24 @@
         <w:tc>
           <w:tcPr>
             <w:tcW w:w="0" w:type="auto"/>
-            <w:hideMark/>
-          </w:tcPr>
-          <w:p>
-            <w:pPr>
-              <w:rPr>
-                <w:rFonts w:ascii="Times New Roman" w:eastAsia="Times New Roman" w:hAnsi="Times New Roman" w:cs="Times New Roman"/>
-                <w:sz w:val="24"/>
-                <w:szCs w:val="24"/>
-                <w:lang w:eastAsia="es-CO"/>
-              </w:rPr>
-            </w:pPr>
-            <w:r>
-              <w:rPr>
-                <w:rFonts w:ascii="Times New Roman" w:eastAsia="Times New Roman" w:hAnsi="Times New Roman" w:cs="Times New Roman"/>
-                <w:sz w:val="24"/>
-                <w:szCs w:val="24"/>
-                <w:lang w:eastAsia="es-CO"/>
-              </w:rPr>
-              <w:t>El sistema debe registrar y gestionar datos de proveedores.</w:t>
+          </w:tcPr>
+          <w:p>
+            <w:pPr>
+              <w:rPr>
+                <w:rFonts w:ascii="Times New Roman" w:eastAsia="Times New Roman" w:hAnsi="Times New Roman" w:cs="Times New Roman"/>
+                <w:sz w:val="24"/>
+                <w:szCs w:val="24"/>
+                <w:lang w:eastAsia="es-CO"/>
+              </w:rPr>
+            </w:pPr>
+            <w:r>
+              <w:rPr>
+                <w:rFonts w:ascii="Times New Roman" w:eastAsia="Times New Roman" w:hAnsi="Times New Roman" w:cs="Times New Roman"/>
+                <w:sz w:val="24"/>
+                <w:szCs w:val="24"/>
+                <w:lang w:eastAsia="es-CO"/>
+              </w:rPr>
+              <w:t>El sistema debe incluir una función para recuperar contraseñas mediante un enlace enviado al correo electrónico.</w:t>
             </w:r>
           </w:p>
         </w:tc>
@@ -2018,7 +2167,6 @@
         <w:tc>
           <w:tcPr>
             <w:tcW w:w="0" w:type="auto"/>
-            <w:hideMark/>
           </w:tcPr>
           <w:p>
             <w:pPr>
@@ -2043,25 +2191,24 @@
         <w:tc>
           <w:tcPr>
             <w:tcW w:w="0" w:type="auto"/>
-            <w:hideMark/>
-          </w:tcPr>
-          <w:p>
-            <w:pPr>
-              <w:rPr>
-                <w:rFonts w:ascii="Times New Roman" w:eastAsia="Times New Roman" w:hAnsi="Times New Roman" w:cs="Times New Roman"/>
-                <w:sz w:val="24"/>
-                <w:szCs w:val="24"/>
-                <w:lang w:eastAsia="es-CO"/>
-              </w:rPr>
-            </w:pPr>
-            <w:r>
-              <w:rPr>
-                <w:rFonts w:ascii="Times New Roman" w:eastAsia="Times New Roman" w:hAnsi="Times New Roman" w:cs="Times New Roman"/>
-                <w:sz w:val="24"/>
-                <w:szCs w:val="24"/>
-                <w:lang w:eastAsia="es-CO"/>
-              </w:rPr>
-              <w:t>El sistema debe generar reportes de rendimiento de proveedores.</w:t>
+          </w:tcPr>
+          <w:p>
+            <w:pPr>
+              <w:rPr>
+                <w:rFonts w:ascii="Times New Roman" w:eastAsia="Times New Roman" w:hAnsi="Times New Roman" w:cs="Times New Roman"/>
+                <w:sz w:val="24"/>
+                <w:szCs w:val="24"/>
+                <w:lang w:eastAsia="es-CO"/>
+              </w:rPr>
+            </w:pPr>
+            <w:r>
+              <w:rPr>
+                <w:rFonts w:ascii="Times New Roman" w:eastAsia="Times New Roman" w:hAnsi="Times New Roman" w:cs="Times New Roman"/>
+                <w:sz w:val="24"/>
+                <w:szCs w:val="24"/>
+                <w:lang w:eastAsia="es-CO"/>
+              </w:rPr>
+              <w:t>El sistema debe permitir asignar permisos personalizados a usuarios según sus roles específicos.</w:t>
             </w:r>
           </w:p>
         </w:tc>
@@ -2088,7 +2235,16 @@
                 <w:szCs w:val="24"/>
                 <w:lang w:eastAsia="es-CO"/>
               </w:rPr>
-              <w:t>RF015</w:t>
+              <w:t>RF01</w:t>
+            </w:r>
+            <w:r>
+              <w:rPr>
+                <w:rFonts w:ascii="Times New Roman" w:eastAsia="Times New Roman" w:hAnsi="Times New Roman" w:cs="Times New Roman"/>
+                <w:sz w:val="24"/>
+                <w:szCs w:val="24"/>
+                <w:lang w:eastAsia="es-CO"/>
+              </w:rPr>
+              <w:t>5</w:t>
             </w:r>
           </w:p>
         </w:tc>
@@ -2113,7 +2269,7 @@
                 <w:szCs w:val="24"/>
                 <w:lang w:eastAsia="es-CO"/>
               </w:rPr>
-              <w:t>El sistema debe gestionar órdenes de compra y seguimiento de estado.</w:t>
+              <w:t>El sistema debe generar reportes de inventario, productos vendidos y próximos a agotarse.</w:t>
             </w:r>
           </w:p>
         </w:tc>
@@ -2140,7 +2296,16 @@
                 <w:szCs w:val="24"/>
                 <w:lang w:eastAsia="es-CO"/>
               </w:rPr>
-              <w:t>RF016</w:t>
+              <w:t>RF01</w:t>
+            </w:r>
+            <w:r>
+              <w:rPr>
+                <w:rFonts w:ascii="Times New Roman" w:eastAsia="Times New Roman" w:hAnsi="Times New Roman" w:cs="Times New Roman"/>
+                <w:sz w:val="24"/>
+                <w:szCs w:val="24"/>
+                <w:lang w:eastAsia="es-CO"/>
+              </w:rPr>
+              <w:t>6</w:t>
             </w:r>
           </w:p>
         </w:tc>
@@ -2165,7 +2330,7 @@
                 <w:szCs w:val="24"/>
                 <w:lang w:eastAsia="es-CO"/>
               </w:rPr>
-              <w:t>El sistema debe registrar devoluciones indicando motivo y cantidad.</w:t>
+              <w:t>El sistema debe generar reportes de ventas diarias, semanales o mensuales.</w:t>
             </w:r>
           </w:p>
         </w:tc>
@@ -2192,7 +2357,16 @@
                 <w:szCs w:val="24"/>
                 <w:lang w:eastAsia="es-CO"/>
               </w:rPr>
-              <w:t>RF017</w:t>
+              <w:t>RF01</w:t>
+            </w:r>
+            <w:r>
+              <w:rPr>
+                <w:rFonts w:ascii="Times New Roman" w:eastAsia="Times New Roman" w:hAnsi="Times New Roman" w:cs="Times New Roman"/>
+                <w:sz w:val="24"/>
+                <w:szCs w:val="24"/>
+                <w:lang w:eastAsia="es-CO"/>
+              </w:rPr>
+              <w:t>7</w:t>
             </w:r>
           </w:p>
         </w:tc>
@@ -2217,7 +2391,7 @@
                 <w:szCs w:val="24"/>
                 <w:lang w:eastAsia="es-CO"/>
               </w:rPr>
-              <w:t>El sistema debe gestionar devoluciones por empleados.</w:t>
+              <w:t>El sistema debe visualizar informes de entradas de mercancías.</w:t>
             </w:r>
           </w:p>
         </w:tc>
@@ -2226,7 +2400,6 @@
         <w:tc>
           <w:tcPr>
             <w:tcW w:w="0" w:type="auto"/>
-            <w:hideMark/>
           </w:tcPr>
           <w:p>
             <w:pPr>
@@ -2251,25 +2424,24 @@
         <w:tc>
           <w:tcPr>
             <w:tcW w:w="0" w:type="auto"/>
-            <w:hideMark/>
-          </w:tcPr>
-          <w:p>
-            <w:pPr>
-              <w:rPr>
-                <w:rFonts w:ascii="Times New Roman" w:eastAsia="Times New Roman" w:hAnsi="Times New Roman" w:cs="Times New Roman"/>
-                <w:sz w:val="24"/>
-                <w:szCs w:val="24"/>
-                <w:lang w:eastAsia="es-CO"/>
-              </w:rPr>
-            </w:pPr>
-            <w:r>
-              <w:rPr>
-                <w:rFonts w:ascii="Times New Roman" w:eastAsia="Times New Roman" w:hAnsi="Times New Roman" w:cs="Times New Roman"/>
-                <w:sz w:val="24"/>
-                <w:szCs w:val="24"/>
-                <w:lang w:eastAsia="es-CO"/>
-              </w:rPr>
-              <w:t>El sistema debe generar reportes de devoluciones por producto y cliente.</w:t>
+          </w:tcPr>
+          <w:p>
+            <w:pPr>
+              <w:rPr>
+                <w:rFonts w:ascii="Times New Roman" w:eastAsia="Times New Roman" w:hAnsi="Times New Roman" w:cs="Times New Roman"/>
+                <w:sz w:val="24"/>
+                <w:szCs w:val="24"/>
+                <w:lang w:eastAsia="es-CO"/>
+              </w:rPr>
+            </w:pPr>
+            <w:r>
+              <w:rPr>
+                <w:rFonts w:ascii="Times New Roman" w:eastAsia="Times New Roman" w:hAnsi="Times New Roman" w:cs="Times New Roman"/>
+                <w:sz w:val="24"/>
+                <w:szCs w:val="24"/>
+                <w:lang w:eastAsia="es-CO"/>
+              </w:rPr>
+              <w:t>El sistema debe permitir personalizar los parámetros de los reportes, como fechas y categorías específicas.</w:t>
             </w:r>
           </w:p>
         </w:tc>
@@ -2278,7 +2450,6 @@
         <w:tc>
           <w:tcPr>
             <w:tcW w:w="0" w:type="auto"/>
-            <w:hideMark/>
           </w:tcPr>
           <w:p>
             <w:pPr>
@@ -2303,25 +2474,33 @@
         <w:tc>
           <w:tcPr>
             <w:tcW w:w="0" w:type="auto"/>
-            <w:hideMark/>
-          </w:tcPr>
-          <w:p>
-            <w:pPr>
-              <w:rPr>
-                <w:rFonts w:ascii="Times New Roman" w:eastAsia="Times New Roman" w:hAnsi="Times New Roman" w:cs="Times New Roman"/>
-                <w:sz w:val="24"/>
-                <w:szCs w:val="24"/>
-                <w:lang w:eastAsia="es-CO"/>
-              </w:rPr>
-            </w:pPr>
-            <w:r>
-              <w:rPr>
-                <w:rFonts w:ascii="Times New Roman" w:eastAsia="Times New Roman" w:hAnsi="Times New Roman" w:cs="Times New Roman"/>
-                <w:sz w:val="24"/>
-                <w:szCs w:val="24"/>
-                <w:lang w:eastAsia="es-CO"/>
-              </w:rPr>
-              <w:t>El sistema debe enviar notificaciones automáticas por bajo stock.</w:t>
+          </w:tcPr>
+          <w:p>
+            <w:pPr>
+              <w:rPr>
+                <w:rFonts w:ascii="Times New Roman" w:eastAsia="Times New Roman" w:hAnsi="Times New Roman" w:cs="Times New Roman"/>
+                <w:sz w:val="24"/>
+                <w:szCs w:val="24"/>
+                <w:lang w:eastAsia="es-CO"/>
+              </w:rPr>
+            </w:pPr>
+            <w:r>
+              <w:rPr>
+                <w:rFonts w:ascii="Times New Roman" w:eastAsia="Times New Roman" w:hAnsi="Times New Roman" w:cs="Times New Roman"/>
+                <w:sz w:val="24"/>
+                <w:szCs w:val="24"/>
+                <w:lang w:eastAsia="es-CO"/>
+              </w:rPr>
+              <w:t>E</w:t>
+            </w:r>
+            <w:r>
+              <w:rPr>
+                <w:rFonts w:ascii="Times New Roman" w:eastAsia="Times New Roman" w:hAnsi="Times New Roman" w:cs="Times New Roman"/>
+                <w:sz w:val="24"/>
+                <w:szCs w:val="24"/>
+                <w:lang w:eastAsia="es-CO"/>
+              </w:rPr>
+              <w:t>l sistema debe guardar un historial de reportes generados para futuras consultas.</w:t>
             </w:r>
           </w:p>
         </w:tc>
@@ -2348,7 +2527,630 @@
                 <w:szCs w:val="24"/>
                 <w:lang w:eastAsia="es-CO"/>
               </w:rPr>
-              <w:t>RF020</w:t>
+              <w:t>RF0</w:t>
+            </w:r>
+            <w:r>
+              <w:rPr>
+                <w:rFonts w:ascii="Times New Roman" w:eastAsia="Times New Roman" w:hAnsi="Times New Roman" w:cs="Times New Roman"/>
+                <w:sz w:val="24"/>
+                <w:szCs w:val="24"/>
+                <w:lang w:eastAsia="es-CO"/>
+              </w:rPr>
+              <w:t>20</w:t>
+            </w:r>
+          </w:p>
+        </w:tc>
+        <w:tc>
+          <w:tcPr>
+            <w:tcW w:w="0" w:type="auto"/>
+            <w:hideMark/>
+          </w:tcPr>
+          <w:p>
+            <w:pPr>
+              <w:rPr>
+                <w:rFonts w:ascii="Times New Roman" w:eastAsia="Times New Roman" w:hAnsi="Times New Roman" w:cs="Times New Roman"/>
+                <w:sz w:val="24"/>
+                <w:szCs w:val="24"/>
+                <w:lang w:eastAsia="es-CO"/>
+              </w:rPr>
+            </w:pPr>
+            <w:r>
+              <w:rPr>
+                <w:rFonts w:ascii="Times New Roman" w:eastAsia="Times New Roman" w:hAnsi="Times New Roman" w:cs="Times New Roman"/>
+                <w:sz w:val="24"/>
+                <w:szCs w:val="24"/>
+                <w:lang w:eastAsia="es-CO"/>
+              </w:rPr>
+              <w:t>El sistema debe registrar y gestionar datos de proveedores.</w:t>
+            </w:r>
+          </w:p>
+        </w:tc>
+      </w:tr>
+      <w:tr>
+        <w:tc>
+          <w:tcPr>
+            <w:tcW w:w="0" w:type="auto"/>
+            <w:hideMark/>
+          </w:tcPr>
+          <w:p>
+            <w:pPr>
+              <w:rPr>
+                <w:rFonts w:ascii="Times New Roman" w:eastAsia="Times New Roman" w:hAnsi="Times New Roman" w:cs="Times New Roman"/>
+                <w:sz w:val="24"/>
+                <w:szCs w:val="24"/>
+                <w:lang w:eastAsia="es-CO"/>
+              </w:rPr>
+            </w:pPr>
+            <w:r>
+              <w:rPr>
+                <w:rFonts w:ascii="Times New Roman" w:eastAsia="Times New Roman" w:hAnsi="Times New Roman" w:cs="Times New Roman"/>
+                <w:sz w:val="24"/>
+                <w:szCs w:val="24"/>
+                <w:lang w:eastAsia="es-CO"/>
+              </w:rPr>
+              <w:t>RF0</w:t>
+            </w:r>
+            <w:r>
+              <w:rPr>
+                <w:rFonts w:ascii="Times New Roman" w:eastAsia="Times New Roman" w:hAnsi="Times New Roman" w:cs="Times New Roman"/>
+                <w:sz w:val="24"/>
+                <w:szCs w:val="24"/>
+                <w:lang w:eastAsia="es-CO"/>
+              </w:rPr>
+              <w:t>21</w:t>
+            </w:r>
+          </w:p>
+        </w:tc>
+        <w:tc>
+          <w:tcPr>
+            <w:tcW w:w="0" w:type="auto"/>
+            <w:hideMark/>
+          </w:tcPr>
+          <w:p>
+            <w:pPr>
+              <w:rPr>
+                <w:rFonts w:ascii="Times New Roman" w:eastAsia="Times New Roman" w:hAnsi="Times New Roman" w:cs="Times New Roman"/>
+                <w:sz w:val="24"/>
+                <w:szCs w:val="24"/>
+                <w:lang w:eastAsia="es-CO"/>
+              </w:rPr>
+            </w:pPr>
+            <w:r>
+              <w:rPr>
+                <w:rFonts w:ascii="Times New Roman" w:eastAsia="Times New Roman" w:hAnsi="Times New Roman" w:cs="Times New Roman"/>
+                <w:sz w:val="24"/>
+                <w:szCs w:val="24"/>
+                <w:lang w:eastAsia="es-CO"/>
+              </w:rPr>
+              <w:t>El sistema debe generar reportes de rendimiento de proveedores.</w:t>
+            </w:r>
+          </w:p>
+        </w:tc>
+      </w:tr>
+      <w:tr>
+        <w:tc>
+          <w:tcPr>
+            <w:tcW w:w="0" w:type="auto"/>
+            <w:hideMark/>
+          </w:tcPr>
+          <w:p>
+            <w:pPr>
+              <w:rPr>
+                <w:rFonts w:ascii="Times New Roman" w:eastAsia="Times New Roman" w:hAnsi="Times New Roman" w:cs="Times New Roman"/>
+                <w:sz w:val="24"/>
+                <w:szCs w:val="24"/>
+                <w:lang w:eastAsia="es-CO"/>
+              </w:rPr>
+            </w:pPr>
+            <w:r>
+              <w:rPr>
+                <w:rFonts w:ascii="Times New Roman" w:eastAsia="Times New Roman" w:hAnsi="Times New Roman" w:cs="Times New Roman"/>
+                <w:sz w:val="24"/>
+                <w:szCs w:val="24"/>
+                <w:lang w:eastAsia="es-CO"/>
+              </w:rPr>
+              <w:t>RF0</w:t>
+            </w:r>
+            <w:r>
+              <w:rPr>
+                <w:rFonts w:ascii="Times New Roman" w:eastAsia="Times New Roman" w:hAnsi="Times New Roman" w:cs="Times New Roman"/>
+                <w:sz w:val="24"/>
+                <w:szCs w:val="24"/>
+                <w:lang w:eastAsia="es-CO"/>
+              </w:rPr>
+              <w:t>22</w:t>
+            </w:r>
+          </w:p>
+        </w:tc>
+        <w:tc>
+          <w:tcPr>
+            <w:tcW w:w="0" w:type="auto"/>
+            <w:hideMark/>
+          </w:tcPr>
+          <w:p>
+            <w:pPr>
+              <w:rPr>
+                <w:rFonts w:ascii="Times New Roman" w:eastAsia="Times New Roman" w:hAnsi="Times New Roman" w:cs="Times New Roman"/>
+                <w:sz w:val="24"/>
+                <w:szCs w:val="24"/>
+                <w:lang w:eastAsia="es-CO"/>
+              </w:rPr>
+            </w:pPr>
+            <w:r>
+              <w:rPr>
+                <w:rFonts w:ascii="Times New Roman" w:eastAsia="Times New Roman" w:hAnsi="Times New Roman" w:cs="Times New Roman"/>
+                <w:sz w:val="24"/>
+                <w:szCs w:val="24"/>
+                <w:lang w:eastAsia="es-CO"/>
+              </w:rPr>
+              <w:t>El sistema debe gestionar órdenes de compra y seguimiento de estado.</w:t>
+            </w:r>
+          </w:p>
+        </w:tc>
+      </w:tr>
+      <w:tr>
+        <w:tc>
+          <w:tcPr>
+            <w:tcW w:w="0" w:type="auto"/>
+          </w:tcPr>
+          <w:p>
+            <w:pPr>
+              <w:rPr>
+                <w:rFonts w:ascii="Times New Roman" w:eastAsia="Times New Roman" w:hAnsi="Times New Roman" w:cs="Times New Roman"/>
+                <w:sz w:val="24"/>
+                <w:szCs w:val="24"/>
+                <w:lang w:eastAsia="es-CO"/>
+              </w:rPr>
+            </w:pPr>
+            <w:r>
+              <w:rPr>
+                <w:rFonts w:ascii="Times New Roman" w:eastAsia="Times New Roman" w:hAnsi="Times New Roman" w:cs="Times New Roman"/>
+                <w:sz w:val="24"/>
+                <w:szCs w:val="24"/>
+                <w:lang w:eastAsia="es-CO"/>
+              </w:rPr>
+              <w:t>RF023</w:t>
+            </w:r>
+          </w:p>
+        </w:tc>
+        <w:tc>
+          <w:tcPr>
+            <w:tcW w:w="0" w:type="auto"/>
+          </w:tcPr>
+          <w:p>
+            <w:pPr>
+              <w:rPr>
+                <w:rFonts w:ascii="Times New Roman" w:eastAsia="Times New Roman" w:hAnsi="Times New Roman" w:cs="Times New Roman"/>
+                <w:sz w:val="24"/>
+                <w:szCs w:val="24"/>
+                <w:lang w:eastAsia="es-CO"/>
+              </w:rPr>
+            </w:pPr>
+            <w:r>
+              <w:rPr>
+                <w:rFonts w:ascii="Times New Roman" w:eastAsia="Times New Roman" w:hAnsi="Times New Roman" w:cs="Times New Roman"/>
+                <w:sz w:val="24"/>
+                <w:szCs w:val="24"/>
+                <w:lang w:eastAsia="es-CO"/>
+              </w:rPr>
+              <w:t>El sistema debe permitir evaluar el desempeño de proveedores basándose en métricas como tiempos de entrega y calidad de productos.</w:t>
+            </w:r>
+          </w:p>
+        </w:tc>
+      </w:tr>
+      <w:tr>
+        <w:tc>
+          <w:tcPr>
+            <w:tcW w:w="0" w:type="auto"/>
+          </w:tcPr>
+          <w:p>
+            <w:pPr>
+              <w:rPr>
+                <w:rFonts w:ascii="Times New Roman" w:eastAsia="Times New Roman" w:hAnsi="Times New Roman" w:cs="Times New Roman"/>
+                <w:sz w:val="24"/>
+                <w:szCs w:val="24"/>
+                <w:lang w:eastAsia="es-CO"/>
+              </w:rPr>
+            </w:pPr>
+            <w:r>
+              <w:rPr>
+                <w:rFonts w:ascii="Times New Roman" w:eastAsia="Times New Roman" w:hAnsi="Times New Roman" w:cs="Times New Roman"/>
+                <w:sz w:val="24"/>
+                <w:szCs w:val="24"/>
+                <w:lang w:eastAsia="es-CO"/>
+              </w:rPr>
+              <w:t>RF024</w:t>
+            </w:r>
+          </w:p>
+        </w:tc>
+        <w:tc>
+          <w:tcPr>
+            <w:tcW w:w="0" w:type="auto"/>
+          </w:tcPr>
+          <w:p>
+            <w:pPr>
+              <w:rPr>
+                <w:rFonts w:ascii="Times New Roman" w:eastAsia="Times New Roman" w:hAnsi="Times New Roman" w:cs="Times New Roman"/>
+                <w:sz w:val="24"/>
+                <w:szCs w:val="24"/>
+                <w:lang w:eastAsia="es-CO"/>
+              </w:rPr>
+            </w:pPr>
+            <w:r>
+              <w:rPr>
+                <w:rFonts w:ascii="Times New Roman" w:eastAsia="Times New Roman" w:hAnsi="Times New Roman" w:cs="Times New Roman"/>
+                <w:sz w:val="24"/>
+                <w:szCs w:val="24"/>
+                <w:lang w:eastAsia="es-CO"/>
+              </w:rPr>
+              <w:t>El sistema debe permitir adjuntar documentos relacionados con proveedores, como contratos o facturas.</w:t>
+            </w:r>
+          </w:p>
+        </w:tc>
+      </w:tr>
+      <w:tr>
+        <w:tc>
+          <w:tcPr>
+            <w:tcW w:w="0" w:type="auto"/>
+          </w:tcPr>
+          <w:p>
+            <w:pPr>
+              <w:rPr>
+                <w:rFonts w:ascii="Times New Roman" w:eastAsia="Times New Roman" w:hAnsi="Times New Roman" w:cs="Times New Roman"/>
+                <w:sz w:val="24"/>
+                <w:szCs w:val="24"/>
+                <w:lang w:eastAsia="es-CO"/>
+              </w:rPr>
+            </w:pPr>
+            <w:r>
+              <w:rPr>
+                <w:rFonts w:ascii="Times New Roman" w:eastAsia="Times New Roman" w:hAnsi="Times New Roman" w:cs="Times New Roman"/>
+                <w:sz w:val="24"/>
+                <w:szCs w:val="24"/>
+                <w:lang w:eastAsia="es-CO"/>
+              </w:rPr>
+              <w:t>RF025</w:t>
+            </w:r>
+          </w:p>
+        </w:tc>
+        <w:tc>
+          <w:tcPr>
+            <w:tcW w:w="0" w:type="auto"/>
+          </w:tcPr>
+          <w:p>
+            <w:pPr>
+              <w:rPr>
+                <w:rFonts w:ascii="Times New Roman" w:eastAsia="Times New Roman" w:hAnsi="Times New Roman" w:cs="Times New Roman"/>
+                <w:sz w:val="24"/>
+                <w:szCs w:val="24"/>
+                <w:lang w:eastAsia="es-CO"/>
+              </w:rPr>
+            </w:pPr>
+            <w:r>
+              <w:rPr>
+                <w:rFonts w:ascii="Times New Roman" w:eastAsia="Times New Roman" w:hAnsi="Times New Roman" w:cs="Times New Roman"/>
+                <w:sz w:val="24"/>
+                <w:szCs w:val="24"/>
+                <w:lang w:eastAsia="es-CO"/>
+              </w:rPr>
+              <w:t>El sistema debe enviar recordatorios automáticos para renovar contratos con proveedores antes de su vencimiento.</w:t>
+            </w:r>
+          </w:p>
+        </w:tc>
+      </w:tr>
+      <w:tr>
+        <w:tc>
+          <w:tcPr>
+            <w:tcW w:w="0" w:type="auto"/>
+            <w:hideMark/>
+          </w:tcPr>
+          <w:p>
+            <w:pPr>
+              <w:rPr>
+                <w:rFonts w:ascii="Times New Roman" w:eastAsia="Times New Roman" w:hAnsi="Times New Roman" w:cs="Times New Roman"/>
+                <w:sz w:val="24"/>
+                <w:szCs w:val="24"/>
+                <w:lang w:eastAsia="es-CO"/>
+              </w:rPr>
+            </w:pPr>
+            <w:r>
+              <w:rPr>
+                <w:rFonts w:ascii="Times New Roman" w:eastAsia="Times New Roman" w:hAnsi="Times New Roman" w:cs="Times New Roman"/>
+                <w:sz w:val="24"/>
+                <w:szCs w:val="24"/>
+                <w:lang w:eastAsia="es-CO"/>
+              </w:rPr>
+              <w:t>RF0</w:t>
+            </w:r>
+            <w:r>
+              <w:rPr>
+                <w:rFonts w:ascii="Times New Roman" w:eastAsia="Times New Roman" w:hAnsi="Times New Roman" w:cs="Times New Roman"/>
+                <w:sz w:val="24"/>
+                <w:szCs w:val="24"/>
+                <w:lang w:eastAsia="es-CO"/>
+              </w:rPr>
+              <w:t>26</w:t>
+            </w:r>
+          </w:p>
+        </w:tc>
+        <w:tc>
+          <w:tcPr>
+            <w:tcW w:w="0" w:type="auto"/>
+            <w:hideMark/>
+          </w:tcPr>
+          <w:p>
+            <w:pPr>
+              <w:rPr>
+                <w:rFonts w:ascii="Times New Roman" w:eastAsia="Times New Roman" w:hAnsi="Times New Roman" w:cs="Times New Roman"/>
+                <w:sz w:val="24"/>
+                <w:szCs w:val="24"/>
+                <w:lang w:eastAsia="es-CO"/>
+              </w:rPr>
+            </w:pPr>
+            <w:r>
+              <w:rPr>
+                <w:rFonts w:ascii="Times New Roman" w:eastAsia="Times New Roman" w:hAnsi="Times New Roman" w:cs="Times New Roman"/>
+                <w:sz w:val="24"/>
+                <w:szCs w:val="24"/>
+                <w:lang w:eastAsia="es-CO"/>
+              </w:rPr>
+              <w:t>El sistema debe registrar devoluciones indicando motivo y cantidad.</w:t>
+            </w:r>
+          </w:p>
+        </w:tc>
+      </w:tr>
+      <w:tr>
+        <w:tc>
+          <w:tcPr>
+            <w:tcW w:w="0" w:type="auto"/>
+            <w:hideMark/>
+          </w:tcPr>
+          <w:p>
+            <w:pPr>
+              <w:rPr>
+                <w:rFonts w:ascii="Times New Roman" w:eastAsia="Times New Roman" w:hAnsi="Times New Roman" w:cs="Times New Roman"/>
+                <w:sz w:val="24"/>
+                <w:szCs w:val="24"/>
+                <w:lang w:eastAsia="es-CO"/>
+              </w:rPr>
+            </w:pPr>
+            <w:r>
+              <w:rPr>
+                <w:rFonts w:ascii="Times New Roman" w:eastAsia="Times New Roman" w:hAnsi="Times New Roman" w:cs="Times New Roman"/>
+                <w:sz w:val="24"/>
+                <w:szCs w:val="24"/>
+                <w:lang w:eastAsia="es-CO"/>
+              </w:rPr>
+              <w:t>RF0</w:t>
+            </w:r>
+            <w:r>
+              <w:rPr>
+                <w:rFonts w:ascii="Times New Roman" w:eastAsia="Times New Roman" w:hAnsi="Times New Roman" w:cs="Times New Roman"/>
+                <w:sz w:val="24"/>
+                <w:szCs w:val="24"/>
+                <w:lang w:eastAsia="es-CO"/>
+              </w:rPr>
+              <w:t>2</w:t>
+            </w:r>
+            <w:r>
+              <w:rPr>
+                <w:rFonts w:ascii="Times New Roman" w:eastAsia="Times New Roman" w:hAnsi="Times New Roman" w:cs="Times New Roman"/>
+                <w:sz w:val="24"/>
+                <w:szCs w:val="24"/>
+                <w:lang w:eastAsia="es-CO"/>
+              </w:rPr>
+              <w:t>7</w:t>
+            </w:r>
+          </w:p>
+        </w:tc>
+        <w:tc>
+          <w:tcPr>
+            <w:tcW w:w="0" w:type="auto"/>
+            <w:hideMark/>
+          </w:tcPr>
+          <w:p>
+            <w:pPr>
+              <w:rPr>
+                <w:rFonts w:ascii="Times New Roman" w:eastAsia="Times New Roman" w:hAnsi="Times New Roman" w:cs="Times New Roman"/>
+                <w:sz w:val="24"/>
+                <w:szCs w:val="24"/>
+                <w:lang w:eastAsia="es-CO"/>
+              </w:rPr>
+            </w:pPr>
+            <w:r>
+              <w:rPr>
+                <w:rFonts w:ascii="Times New Roman" w:eastAsia="Times New Roman" w:hAnsi="Times New Roman" w:cs="Times New Roman"/>
+                <w:sz w:val="24"/>
+                <w:szCs w:val="24"/>
+                <w:lang w:eastAsia="es-CO"/>
+              </w:rPr>
+              <w:t>El sistema debe gestionar devoluciones por empleados.</w:t>
+            </w:r>
+          </w:p>
+        </w:tc>
+      </w:tr>
+      <w:tr>
+        <w:tc>
+          <w:tcPr>
+            <w:tcW w:w="0" w:type="auto"/>
+            <w:hideMark/>
+          </w:tcPr>
+          <w:p>
+            <w:pPr>
+              <w:rPr>
+                <w:rFonts w:ascii="Times New Roman" w:eastAsia="Times New Roman" w:hAnsi="Times New Roman" w:cs="Times New Roman"/>
+                <w:sz w:val="24"/>
+                <w:szCs w:val="24"/>
+                <w:lang w:eastAsia="es-CO"/>
+              </w:rPr>
+            </w:pPr>
+            <w:r>
+              <w:rPr>
+                <w:rFonts w:ascii="Times New Roman" w:eastAsia="Times New Roman" w:hAnsi="Times New Roman" w:cs="Times New Roman"/>
+                <w:sz w:val="24"/>
+                <w:szCs w:val="24"/>
+                <w:lang w:eastAsia="es-CO"/>
+              </w:rPr>
+              <w:t>RF0</w:t>
+            </w:r>
+            <w:r>
+              <w:rPr>
+                <w:rFonts w:ascii="Times New Roman" w:eastAsia="Times New Roman" w:hAnsi="Times New Roman" w:cs="Times New Roman"/>
+                <w:sz w:val="24"/>
+                <w:szCs w:val="24"/>
+                <w:lang w:eastAsia="es-CO"/>
+              </w:rPr>
+              <w:t>2</w:t>
+            </w:r>
+            <w:r>
+              <w:rPr>
+                <w:rFonts w:ascii="Times New Roman" w:eastAsia="Times New Roman" w:hAnsi="Times New Roman" w:cs="Times New Roman"/>
+                <w:sz w:val="24"/>
+                <w:szCs w:val="24"/>
+                <w:lang w:eastAsia="es-CO"/>
+              </w:rPr>
+              <w:t>8</w:t>
+            </w:r>
+          </w:p>
+        </w:tc>
+        <w:tc>
+          <w:tcPr>
+            <w:tcW w:w="0" w:type="auto"/>
+            <w:hideMark/>
+          </w:tcPr>
+          <w:p>
+            <w:pPr>
+              <w:rPr>
+                <w:rFonts w:ascii="Times New Roman" w:eastAsia="Times New Roman" w:hAnsi="Times New Roman" w:cs="Times New Roman"/>
+                <w:sz w:val="24"/>
+                <w:szCs w:val="24"/>
+                <w:lang w:eastAsia="es-CO"/>
+              </w:rPr>
+            </w:pPr>
+            <w:r>
+              <w:rPr>
+                <w:rFonts w:ascii="Times New Roman" w:eastAsia="Times New Roman" w:hAnsi="Times New Roman" w:cs="Times New Roman"/>
+                <w:sz w:val="24"/>
+                <w:szCs w:val="24"/>
+                <w:lang w:eastAsia="es-CO"/>
+              </w:rPr>
+              <w:t>El sistema debe generar reportes de devoluciones por producto y cliente.</w:t>
+            </w:r>
+          </w:p>
+        </w:tc>
+      </w:tr>
+      <w:tr>
+        <w:tc>
+          <w:tcPr>
+            <w:tcW w:w="0" w:type="auto"/>
+            <w:hideMark/>
+          </w:tcPr>
+          <w:p>
+            <w:pPr>
+              <w:rPr>
+                <w:rFonts w:ascii="Times New Roman" w:eastAsia="Times New Roman" w:hAnsi="Times New Roman" w:cs="Times New Roman"/>
+                <w:sz w:val="24"/>
+                <w:szCs w:val="24"/>
+                <w:lang w:eastAsia="es-CO"/>
+              </w:rPr>
+            </w:pPr>
+            <w:r>
+              <w:rPr>
+                <w:rFonts w:ascii="Times New Roman" w:eastAsia="Times New Roman" w:hAnsi="Times New Roman" w:cs="Times New Roman"/>
+                <w:sz w:val="24"/>
+                <w:szCs w:val="24"/>
+                <w:lang w:eastAsia="es-CO"/>
+              </w:rPr>
+              <w:t>RF0</w:t>
+            </w:r>
+            <w:r>
+              <w:rPr>
+                <w:rFonts w:ascii="Times New Roman" w:eastAsia="Times New Roman" w:hAnsi="Times New Roman" w:cs="Times New Roman"/>
+                <w:sz w:val="24"/>
+                <w:szCs w:val="24"/>
+                <w:lang w:eastAsia="es-CO"/>
+              </w:rPr>
+              <w:t>2</w:t>
+            </w:r>
+            <w:r>
+              <w:rPr>
+                <w:rFonts w:ascii="Times New Roman" w:eastAsia="Times New Roman" w:hAnsi="Times New Roman" w:cs="Times New Roman"/>
+                <w:sz w:val="24"/>
+                <w:szCs w:val="24"/>
+                <w:lang w:eastAsia="es-CO"/>
+              </w:rPr>
+              <w:t>9</w:t>
+            </w:r>
+          </w:p>
+        </w:tc>
+        <w:tc>
+          <w:tcPr>
+            <w:tcW w:w="0" w:type="auto"/>
+            <w:hideMark/>
+          </w:tcPr>
+          <w:p>
+            <w:pPr>
+              <w:rPr>
+                <w:rFonts w:ascii="Times New Roman" w:eastAsia="Times New Roman" w:hAnsi="Times New Roman" w:cs="Times New Roman"/>
+                <w:sz w:val="24"/>
+                <w:szCs w:val="24"/>
+                <w:lang w:eastAsia="es-CO"/>
+              </w:rPr>
+            </w:pPr>
+            <w:r>
+              <w:rPr>
+                <w:rFonts w:ascii="Times New Roman" w:eastAsia="Times New Roman" w:hAnsi="Times New Roman" w:cs="Times New Roman"/>
+                <w:sz w:val="24"/>
+                <w:szCs w:val="24"/>
+                <w:lang w:eastAsia="es-CO"/>
+              </w:rPr>
+              <w:t>El sistema debe enviar notificaciones automáticas por bajo stock.</w:t>
+            </w:r>
+          </w:p>
+        </w:tc>
+      </w:tr>
+      <w:tr>
+        <w:tc>
+          <w:tcPr>
+            <w:tcW w:w="0" w:type="auto"/>
+            <w:hideMark/>
+          </w:tcPr>
+          <w:p>
+            <w:pPr>
+              <w:rPr>
+                <w:rFonts w:ascii="Times New Roman" w:eastAsia="Times New Roman" w:hAnsi="Times New Roman" w:cs="Times New Roman"/>
+                <w:sz w:val="24"/>
+                <w:szCs w:val="24"/>
+                <w:lang w:eastAsia="es-CO"/>
+              </w:rPr>
+            </w:pPr>
+            <w:r>
+              <w:rPr>
+                <w:rFonts w:ascii="Times New Roman" w:eastAsia="Times New Roman" w:hAnsi="Times New Roman" w:cs="Times New Roman"/>
+                <w:sz w:val="24"/>
+                <w:szCs w:val="24"/>
+                <w:lang w:eastAsia="es-CO"/>
+              </w:rPr>
+              <w:lastRenderedPageBreak/>
+              <w:t>RF0</w:t>
+            </w:r>
+            <w:r>
+              <w:rPr>
+                <w:rFonts w:ascii="Times New Roman" w:eastAsia="Times New Roman" w:hAnsi="Times New Roman" w:cs="Times New Roman"/>
+                <w:sz w:val="24"/>
+                <w:szCs w:val="24"/>
+                <w:lang w:eastAsia="es-CO"/>
+              </w:rPr>
+              <w:t>3</w:t>
+            </w:r>
+            <w:r>
+              <w:rPr>
+                <w:rFonts w:ascii="Times New Roman" w:eastAsia="Times New Roman" w:hAnsi="Times New Roman" w:cs="Times New Roman"/>
+                <w:sz w:val="24"/>
+                <w:szCs w:val="24"/>
+                <w:lang w:eastAsia="es-CO"/>
+              </w:rPr>
+              <w:t>0</w:t>
             </w:r>
           </w:p>
         </w:tc>
@@ -3211,7 +4013,6 @@
                 <w:szCs w:val="24"/>
                 <w:lang w:eastAsia="es-CO"/>
               </w:rPr>
-              <w:lastRenderedPageBreak/>
               <w:t>NRF011</w:t>
             </w:r>
           </w:p>
@@ -3519,7 +4320,7 @@
 </file>
 
 <file path=word/endnotes.xml><?xml version="1.0" encoding="utf-8"?>
-<w:endnotes xmlns:wpc="http://schemas.microsoft.com/office/word/2010/wordprocessingCanvas" xmlns:cx="http://schemas.microsoft.com/office/drawing/2014/chartex" xmlns:cx1="http://schemas.microsoft.com/office/drawing/2015/9/8/chartex" xmlns:cx2="http://schemas.microsoft.com/office/drawing/2015/10/21/chartex" xmlns:cx3="http://schemas.microsoft.com/office/drawing/2016/5/9/chartex" xmlns:cx4="http://schemas.microsoft.com/office/drawing/2016/5/10/chartex" xmlns:cx5="http://schemas.microsoft.com/office/drawing/2016/5/11/chartex" xmlns:cx6="http://schemas.microsoft.com/office/drawing/2016/5/12/chartex" xmlns:cx7="http://schemas.microsoft.com/office/drawing/2016/5/13/chartex" xmlns:cx8="http://schemas.microsoft.com/office/drawing/2016/5/14/chartex" xmlns:mc="http://schemas.openxmlformats.org/markup-compatibility/2006" xmlns:aink="http://schemas.microsoft.com/office/drawing/2016/ink" xmlns:am3d="http://schemas.microsoft.com/office/drawing/2017/model3d" xmlns:o="urn:schemas-microsoft-com:office:office" xmlns:oel="http://schemas.microsoft.com/office/2019/extlst" xmlns:r="http://schemas.openxmlformats.org/officeDocument/2006/relationships" xmlns:m="http://schemas.openxmlformats.org/officeDocument/2006/math" xmlns:v="urn:schemas-microsoft-com:vml" xmlns:wp14="http://schemas.microsoft.com/office/word/2010/wordprocessingDrawing" xmlns:wp="http://schemas.openxmlformats.org/drawingml/2006/wordprocessingDrawing" xmlns:w10="urn:schemas-microsoft-com:office:word" xmlns:w="http://schemas.openxmlformats.org/wordprocessingml/2006/main" xmlns:w14="http://schemas.microsoft.com/office/word/2010/wordml" xmlns:w15="http://schemas.microsoft.com/office/word/2012/wordml" xmlns:w16cex="http://schemas.microsoft.com/office/word/2018/wordml/cex" xmlns:w16cid="http://schemas.microsoft.com/office/word/2016/wordml/cid" xmlns:w16="http://schemas.microsoft.com/office/word/2018/wordml" xmlns:w16sdtdh="http://schemas.microsoft.com/office/word/2020/wordml/sdtdatahash" xmlns:w16se="http://schemas.microsoft.com/office/word/2015/wordml/symex" xmlns:wpg="http://schemas.microsoft.com/office/word/2010/wordprocessingGroup" xmlns:wpi="http://schemas.microsoft.com/office/word/2010/wordprocessingInk" xmlns:wne="http://schemas.microsoft.com/office/word/2006/wordml" xmlns:wps="http://schemas.microsoft.com/office/word/2010/wordprocessingShape" mc:Ignorable="w14 w15 w16se w16cid w16 w16cex w16sdtdh wp14">
+<w:endnotes xmlns:wpc="http://schemas.microsoft.com/office/word/2010/wordprocessingCanvas" xmlns:cx="http://schemas.microsoft.com/office/drawing/2014/chartex" xmlns:cx1="http://schemas.microsoft.com/office/drawing/2015/9/8/chartex" xmlns:cx2="http://schemas.microsoft.com/office/drawing/2015/10/21/chartex" xmlns:cx3="http://schemas.microsoft.com/office/drawing/2016/5/9/chartex" xmlns:cx4="http://schemas.microsoft.com/office/drawing/2016/5/10/chartex" xmlns:cx5="http://schemas.microsoft.com/office/drawing/2016/5/11/chartex" xmlns:cx6="http://schemas.microsoft.com/office/drawing/2016/5/12/chartex" xmlns:cx7="http://schemas.microsoft.com/office/drawing/2016/5/13/chartex" xmlns:cx8="http://schemas.microsoft.com/office/drawing/2016/5/14/chartex" xmlns:mc="http://schemas.openxmlformats.org/markup-compatibility/2006" xmlns:aink="http://schemas.microsoft.com/office/drawing/2016/ink" xmlns:am3d="http://schemas.microsoft.com/office/drawing/2017/model3d" xmlns:o="urn:schemas-microsoft-com:office:office" xmlns:r="http://schemas.openxmlformats.org/officeDocument/2006/relationships" xmlns:m="http://schemas.openxmlformats.org/officeDocument/2006/math" xmlns:v="urn:schemas-microsoft-com:vml" xmlns:wp14="http://schemas.microsoft.com/office/word/2010/wordprocessingDrawing" xmlns:wp="http://schemas.openxmlformats.org/drawingml/2006/wordprocessingDrawing" xmlns:w10="urn:schemas-microsoft-com:office:word" xmlns:w="http://schemas.openxmlformats.org/wordprocessingml/2006/main" xmlns:w14="http://schemas.microsoft.com/office/word/2010/wordml" xmlns:w15="http://schemas.microsoft.com/office/word/2012/wordml" xmlns:w16cex="http://schemas.microsoft.com/office/word/2018/wordml/cex" xmlns:w16cid="http://schemas.microsoft.com/office/word/2016/wordml/cid" xmlns:w16="http://schemas.microsoft.com/office/word/2018/wordml" xmlns:w16sdtdh="http://schemas.microsoft.com/office/word/2020/wordml/sdtdatahash" xmlns:w16se="http://schemas.microsoft.com/office/word/2015/wordml/symex" xmlns:wpg="http://schemas.microsoft.com/office/word/2010/wordprocessingGroup" xmlns:wpi="http://schemas.microsoft.com/office/word/2010/wordprocessingInk" xmlns:wne="http://schemas.microsoft.com/office/word/2006/wordml" xmlns:wps="http://schemas.microsoft.com/office/word/2010/wordprocessingShape" mc:Ignorable="w14 w15 w16se w16cid w16 w16cex w16sdtdh wp14">
   <w:endnote w:type="separator" w:id="-1">
     <w:p>
       <w:pPr>
@@ -3544,7 +4345,7 @@
 </file>
 
 <file path=word/footnotes.xml><?xml version="1.0" encoding="utf-8"?>
-<w:footnotes xmlns:wpc="http://schemas.microsoft.com/office/word/2010/wordprocessingCanvas" xmlns:cx="http://schemas.microsoft.com/office/drawing/2014/chartex" xmlns:cx1="http://schemas.microsoft.com/office/drawing/2015/9/8/chartex" xmlns:cx2="http://schemas.microsoft.com/office/drawing/2015/10/21/chartex" xmlns:cx3="http://schemas.microsoft.com/office/drawing/2016/5/9/chartex" xmlns:cx4="http://schemas.microsoft.com/office/drawing/2016/5/10/chartex" xmlns:cx5="http://schemas.microsoft.com/office/drawing/2016/5/11/chartex" xmlns:cx6="http://schemas.microsoft.com/office/drawing/2016/5/12/chartex" xmlns:cx7="http://schemas.microsoft.com/office/drawing/2016/5/13/chartex" xmlns:cx8="http://schemas.microsoft.com/office/drawing/2016/5/14/chartex" xmlns:mc="http://schemas.openxmlformats.org/markup-compatibility/2006" xmlns:aink="http://schemas.microsoft.com/office/drawing/2016/ink" xmlns:am3d="http://schemas.microsoft.com/office/drawing/2017/model3d" xmlns:o="urn:schemas-microsoft-com:office:office" xmlns:oel="http://schemas.microsoft.com/office/2019/extlst" xmlns:r="http://schemas.openxmlformats.org/officeDocument/2006/relationships" xmlns:m="http://schemas.openxmlformats.org/officeDocument/2006/math" xmlns:v="urn:schemas-microsoft-com:vml" xmlns:wp14="http://schemas.microsoft.com/office/word/2010/wordprocessingDrawing" xmlns:wp="http://schemas.openxmlformats.org/drawingml/2006/wordprocessingDrawing" xmlns:w10="urn:schemas-microsoft-com:office:word" xmlns:w="http://schemas.openxmlformats.org/wordprocessingml/2006/main" xmlns:w14="http://schemas.microsoft.com/office/word/2010/wordml" xmlns:w15="http://schemas.microsoft.com/office/word/2012/wordml" xmlns:w16cex="http://schemas.microsoft.com/office/word/2018/wordml/cex" xmlns:w16cid="http://schemas.microsoft.com/office/word/2016/wordml/cid" xmlns:w16="http://schemas.microsoft.com/office/word/2018/wordml" xmlns:w16sdtdh="http://schemas.microsoft.com/office/word/2020/wordml/sdtdatahash" xmlns:w16se="http://schemas.microsoft.com/office/word/2015/wordml/symex" xmlns:wpg="http://schemas.microsoft.com/office/word/2010/wordprocessingGroup" xmlns:wpi="http://schemas.microsoft.com/office/word/2010/wordprocessingInk" xmlns:wne="http://schemas.microsoft.com/office/word/2006/wordml" xmlns:wps="http://schemas.microsoft.com/office/word/2010/wordprocessingShape" mc:Ignorable="w14 w15 w16se w16cid w16 w16cex w16sdtdh wp14">
+<w:footnotes xmlns:wpc="http://schemas.microsoft.com/office/word/2010/wordprocessingCanvas" xmlns:cx="http://schemas.microsoft.com/office/drawing/2014/chartex" xmlns:cx1="http://schemas.microsoft.com/office/drawing/2015/9/8/chartex" xmlns:cx2="http://schemas.microsoft.com/office/drawing/2015/10/21/chartex" xmlns:cx3="http://schemas.microsoft.com/office/drawing/2016/5/9/chartex" xmlns:cx4="http://schemas.microsoft.com/office/drawing/2016/5/10/chartex" xmlns:cx5="http://schemas.microsoft.com/office/drawing/2016/5/11/chartex" xmlns:cx6="http://schemas.microsoft.com/office/drawing/2016/5/12/chartex" xmlns:cx7="http://schemas.microsoft.com/office/drawing/2016/5/13/chartex" xmlns:cx8="http://schemas.microsoft.com/office/drawing/2016/5/14/chartex" xmlns:mc="http://schemas.openxmlformats.org/markup-compatibility/2006" xmlns:aink="http://schemas.microsoft.com/office/drawing/2016/ink" xmlns:am3d="http://schemas.microsoft.com/office/drawing/2017/model3d" xmlns:o="urn:schemas-microsoft-com:office:office" xmlns:r="http://schemas.openxmlformats.org/officeDocument/2006/relationships" xmlns:m="http://schemas.openxmlformats.org/officeDocument/2006/math" xmlns:v="urn:schemas-microsoft-com:vml" xmlns:wp14="http://schemas.microsoft.com/office/word/2010/wordprocessingDrawing" xmlns:wp="http://schemas.openxmlformats.org/drawingml/2006/wordprocessingDrawing" xmlns:w10="urn:schemas-microsoft-com:office:word" xmlns:w="http://schemas.openxmlformats.org/wordprocessingml/2006/main" xmlns:w14="http://schemas.microsoft.com/office/word/2010/wordml" xmlns:w15="http://schemas.microsoft.com/office/word/2012/wordml" xmlns:w16cex="http://schemas.microsoft.com/office/word/2018/wordml/cex" xmlns:w16cid="http://schemas.microsoft.com/office/word/2016/wordml/cid" xmlns:w16="http://schemas.microsoft.com/office/word/2018/wordml" xmlns:w16sdtdh="http://schemas.microsoft.com/office/word/2020/wordml/sdtdatahash" xmlns:w16se="http://schemas.microsoft.com/office/word/2015/wordml/symex" xmlns:wpg="http://schemas.microsoft.com/office/word/2010/wordprocessingGroup" xmlns:wpi="http://schemas.microsoft.com/office/word/2010/wordprocessingInk" xmlns:wne="http://schemas.microsoft.com/office/word/2006/wordml" xmlns:wps="http://schemas.microsoft.com/office/word/2010/wordprocessingShape" mc:Ignorable="w14 w15 w16se w16cid w16 w16cex w16sdtdh wp14">
   <w:footnote w:type="separator" w:id="-1">
     <w:p>
       <w:pPr>
@@ -3569,7 +4370,7 @@
 </file>
 
 <file path=word/numbering.xml><?xml version="1.0" encoding="utf-8"?>
-<w:numbering xmlns:wpc="http://schemas.microsoft.com/office/word/2010/wordprocessingCanvas" xmlns:cx="http://schemas.microsoft.com/office/drawing/2014/chartex" xmlns:cx1="http://schemas.microsoft.com/office/drawing/2015/9/8/chartex" xmlns:cx2="http://schemas.microsoft.com/office/drawing/2015/10/21/chartex" xmlns:cx3="http://schemas.microsoft.com/office/drawing/2016/5/9/chartex" xmlns:cx4="http://schemas.microsoft.com/office/drawing/2016/5/10/chartex" xmlns:cx5="http://schemas.microsoft.com/office/drawing/2016/5/11/chartex" xmlns:cx6="http://schemas.microsoft.com/office/drawing/2016/5/12/chartex" xmlns:cx7="http://schemas.microsoft.com/office/drawing/2016/5/13/chartex" xmlns:cx8="http://schemas.microsoft.com/office/drawing/2016/5/14/chartex" xmlns:mc="http://schemas.openxmlformats.org/markup-compatibility/2006" xmlns:aink="http://schemas.microsoft.com/office/drawing/2016/ink" xmlns:am3d="http://schemas.microsoft.com/office/drawing/2017/model3d" xmlns:o="urn:schemas-microsoft-com:office:office" xmlns:oel="http://schemas.microsoft.com/office/2019/extlst" xmlns:r="http://schemas.openxmlformats.org/officeDocument/2006/relationships" xmlns:m="http://schemas.openxmlformats.org/officeDocument/2006/math" xmlns:v="urn:schemas-microsoft-com:vml" xmlns:wp14="http://schemas.microsoft.com/office/word/2010/wordprocessingDrawing" xmlns:wp="http://schemas.openxmlformats.org/drawingml/2006/wordprocessingDrawing" xmlns:w10="urn:schemas-microsoft-com:office:word" xmlns:w="http://schemas.openxmlformats.org/wordprocessingml/2006/main" xmlns:w14="http://schemas.microsoft.com/office/word/2010/wordml" xmlns:w15="http://schemas.microsoft.com/office/word/2012/wordml" xmlns:w16cex="http://schemas.microsoft.com/office/word/2018/wordml/cex" xmlns:w16cid="http://schemas.microsoft.com/office/word/2016/wordml/cid" xmlns:w16="http://schemas.microsoft.com/office/word/2018/wordml" xmlns:w16sdtdh="http://schemas.microsoft.com/office/word/2020/wordml/sdtdatahash" xmlns:w16se="http://schemas.microsoft.com/office/word/2015/wordml/symex" xmlns:wpg="http://schemas.microsoft.com/office/word/2010/wordprocessingGroup" xmlns:wpi="http://schemas.microsoft.com/office/word/2010/wordprocessingInk" xmlns:wne="http://schemas.microsoft.com/office/word/2006/wordml" xmlns:wps="http://schemas.microsoft.com/office/word/2010/wordprocessingShape" mc:Ignorable="w14 w15 w16se w16cid w16 w16cex w16sdtdh wp14">
+<w:numbering xmlns:wpc="http://schemas.microsoft.com/office/word/2010/wordprocessingCanvas" xmlns:cx="http://schemas.microsoft.com/office/drawing/2014/chartex" xmlns:cx1="http://schemas.microsoft.com/office/drawing/2015/9/8/chartex" xmlns:cx2="http://schemas.microsoft.com/office/drawing/2015/10/21/chartex" xmlns:cx3="http://schemas.microsoft.com/office/drawing/2016/5/9/chartex" xmlns:cx4="http://schemas.microsoft.com/office/drawing/2016/5/10/chartex" xmlns:cx5="http://schemas.microsoft.com/office/drawing/2016/5/11/chartex" xmlns:cx6="http://schemas.microsoft.com/office/drawing/2016/5/12/chartex" xmlns:cx7="http://schemas.microsoft.com/office/drawing/2016/5/13/chartex" xmlns:cx8="http://schemas.microsoft.com/office/drawing/2016/5/14/chartex" xmlns:mc="http://schemas.openxmlformats.org/markup-compatibility/2006" xmlns:aink="http://schemas.microsoft.com/office/drawing/2016/ink" xmlns:am3d="http://schemas.microsoft.com/office/drawing/2017/model3d" xmlns:o="urn:schemas-microsoft-com:office:office" xmlns:r="http://schemas.openxmlformats.org/officeDocument/2006/relationships" xmlns:m="http://schemas.openxmlformats.org/officeDocument/2006/math" xmlns:v="urn:schemas-microsoft-com:vml" xmlns:wp14="http://schemas.microsoft.com/office/word/2010/wordprocessingDrawing" xmlns:wp="http://schemas.openxmlformats.org/drawingml/2006/wordprocessingDrawing" xmlns:w10="urn:schemas-microsoft-com:office:word" xmlns:w="http://schemas.openxmlformats.org/wordprocessingml/2006/main" xmlns:w14="http://schemas.microsoft.com/office/word/2010/wordml" xmlns:w15="http://schemas.microsoft.com/office/word/2012/wordml" xmlns:w16cex="http://schemas.microsoft.com/office/word/2018/wordml/cex" xmlns:w16cid="http://schemas.microsoft.com/office/word/2016/wordml/cid" xmlns:w16="http://schemas.microsoft.com/office/word/2018/wordml" xmlns:w16sdtdh="http://schemas.microsoft.com/office/word/2020/wordml/sdtdatahash" xmlns:w16se="http://schemas.microsoft.com/office/word/2015/wordml/symex" xmlns:wpg="http://schemas.microsoft.com/office/word/2010/wordprocessingGroup" xmlns:wpi="http://schemas.microsoft.com/office/word/2010/wordprocessingInk" xmlns:wne="http://schemas.microsoft.com/office/word/2006/wordml" xmlns:wps="http://schemas.microsoft.com/office/word/2010/wordprocessingShape" mc:Ignorable="w14 w15 w16se w16cid w16 w16cex w16sdtdh wp14">
   <w:abstractNum w:abstractNumId="0" w15:restartNumberingAfterBreak="0">
     <w:nsid w:val="0EE22B3D"/>
     <w:multiLevelType w:val="multilevel"/>
@@ -5401,52 +6202,52 @@
       </w:pPr>
     </w:lvl>
   </w:abstractNum>
-  <w:num w:numId="1" w16cid:durableId="1263604903">
+  <w:num w:numId="1">
     <w:abstractNumId w:val="12"/>
   </w:num>
-  <w:num w:numId="2" w16cid:durableId="736127392">
+  <w:num w:numId="2">
     <w:abstractNumId w:val="13"/>
   </w:num>
-  <w:num w:numId="3" w16cid:durableId="750930742">
+  <w:num w:numId="3">
     <w:abstractNumId w:val="6"/>
   </w:num>
-  <w:num w:numId="4" w16cid:durableId="12922175">
+  <w:num w:numId="4">
     <w:abstractNumId w:val="4"/>
   </w:num>
-  <w:num w:numId="5" w16cid:durableId="792677205">
+  <w:num w:numId="5">
     <w:abstractNumId w:val="2"/>
   </w:num>
-  <w:num w:numId="6" w16cid:durableId="196549524">
+  <w:num w:numId="6">
     <w:abstractNumId w:val="14"/>
   </w:num>
-  <w:num w:numId="7" w16cid:durableId="117116282">
+  <w:num w:numId="7">
     <w:abstractNumId w:val="7"/>
   </w:num>
-  <w:num w:numId="8" w16cid:durableId="1298220400">
+  <w:num w:numId="8">
     <w:abstractNumId w:val="9"/>
   </w:num>
-  <w:num w:numId="9" w16cid:durableId="937565290">
+  <w:num w:numId="9">
     <w:abstractNumId w:val="0"/>
   </w:num>
-  <w:num w:numId="10" w16cid:durableId="559294171">
+  <w:num w:numId="10">
     <w:abstractNumId w:val="11"/>
   </w:num>
-  <w:num w:numId="11" w16cid:durableId="542250824">
+  <w:num w:numId="11">
     <w:abstractNumId w:val="8"/>
   </w:num>
-  <w:num w:numId="12" w16cid:durableId="1556506612">
+  <w:num w:numId="12">
     <w:abstractNumId w:val="5"/>
   </w:num>
-  <w:num w:numId="13" w16cid:durableId="1238857212">
+  <w:num w:numId="13">
     <w:abstractNumId w:val="3"/>
   </w:num>
-  <w:num w:numId="14" w16cid:durableId="667289291">
+  <w:num w:numId="14">
     <w:abstractNumId w:val="15"/>
   </w:num>
-  <w:num w:numId="15" w16cid:durableId="1564756026">
+  <w:num w:numId="15">
     <w:abstractNumId w:val="1"/>
   </w:num>
-  <w:num w:numId="16" w16cid:durableId="628558995">
+  <w:num w:numId="16">
     <w:abstractNumId w:val="10"/>
   </w:num>
 </w:numbering>

</xml_diff>